<commit_message>
move array section and add recursion
</commit_message>
<xml_diff>
--- a/Structy Course Notes.docx
+++ b/Structy Course Notes.docx
@@ -6,8 +6,13 @@
       <w:pPr>
         <w:pStyle w:val="Title"/>
       </w:pPr>
-      <w:r>
-        <w:t>Structy Course Notes</w:t>
+      <w:proofErr w:type="spellStart"/>
+      <w:r>
+        <w:t>Structy</w:t>
+      </w:r>
+      <w:proofErr w:type="spellEnd"/>
+      <w:r>
+        <w:t xml:space="preserve"> Course Notes</w:t>
       </w:r>
     </w:p>
     <w:p>
@@ -98,13 +103,7 @@
         </w:numPr>
       </w:pPr>
       <w:r>
-        <w:t>doesn</w:t>
-      </w:r>
-      <w:r>
-        <w:t>’</w:t>
-      </w:r>
-      <w:r>
-        <w:t>t rely on the environment (language, hardware etc)</w:t>
+        <w:t>doesn’t rely on the environment (language, hardware etc)</w:t>
       </w:r>
     </w:p>
     <w:p/>
@@ -125,10 +124,7 @@
         </w:numPr>
       </w:pPr>
       <w:r>
-        <w:t>drop any constant factors O(4n) -&gt; O(n)</w:t>
-      </w:r>
-      <w:r>
-        <w:t>, here 4 is a constant</w:t>
+        <w:t>drop any constant factors O(4n) -&gt; O(n), here 4 is a constant</w:t>
       </w:r>
     </w:p>
     <w:p>
@@ -140,104 +136,137 @@
         </w:numPr>
       </w:pPr>
       <w:r>
-        <w:t xml:space="preserve">we’re </w:t>
-      </w:r>
-      <w:r>
-        <w:t>trying to describe behaviour as input size grows so we can drop constants</w:t>
+        <w:t>we’re trying to describe behaviour as input size grows so we can drop constants</w:t>
+      </w:r>
+    </w:p>
+    <w:p>
+      <w:r>
+        <w:t>// O(n/2) -&gt; O(n)</w:t>
+      </w:r>
+    </w:p>
+    <w:p/>
+    <w:p>
+      <w:pPr>
+        <w:pStyle w:val="ListParagraph"/>
+        <w:numPr>
+          <w:ilvl w:val="0"/>
+          <w:numId w:val="2"/>
+        </w:numPr>
+      </w:pPr>
+      <w:r>
+        <w:t>drop smaller terms in a sum of multiple terms:</w:t>
       </w:r>
     </w:p>
     <w:p>
       <w:r>
         <w:t xml:space="preserve">// </w:t>
       </w:r>
-      <w:r>
-        <w:t>O(n/2) -&gt; O(n)</w:t>
+      <w:proofErr w:type="gramStart"/>
+      <w:r>
+        <w:t>O(</w:t>
+      </w:r>
+      <w:proofErr w:type="gramEnd"/>
+      <w:r>
+        <w:t>n**2 + n) -&gt; O(n**2)</w:t>
+      </w:r>
+    </w:p>
+    <w:p>
+      <w:r>
+        <w:t xml:space="preserve">// </w:t>
+      </w:r>
+      <w:proofErr w:type="gramStart"/>
+      <w:r>
+        <w:t>O(</w:t>
+      </w:r>
+      <w:proofErr w:type="gramEnd"/>
+      <w:r>
+        <w:t>n + n**4 + n**2) -&gt; O(n**4)</w:t>
+      </w:r>
+    </w:p>
+    <w:p>
+      <w:r>
+        <w:t xml:space="preserve">// </w:t>
+      </w:r>
+      <w:proofErr w:type="gramStart"/>
+      <w:r>
+        <w:t>O(</w:t>
+      </w:r>
+      <w:proofErr w:type="gramEnd"/>
+      <w:r>
+        <w:t>n**4 - n**3) -&gt; O(n**4)</w:t>
+      </w:r>
+    </w:p>
+    <w:p>
+      <w:pPr>
+        <w:pStyle w:val="ListParagraph"/>
+        <w:numPr>
+          <w:ilvl w:val="0"/>
+          <w:numId w:val="2"/>
+        </w:numPr>
+      </w:pPr>
+      <w:r>
+        <w:t>a combined example:</w:t>
+      </w:r>
+    </w:p>
+    <w:p>
+      <w:r>
+        <w:t xml:space="preserve">// </w:t>
+      </w:r>
+      <w:proofErr w:type="gramStart"/>
+      <w:r>
+        <w:t>O(</w:t>
+      </w:r>
+      <w:proofErr w:type="gramEnd"/>
+      <w:r>
+        <w:t>4n**2 + n + 5) -&gt; drop constants O(n**2 + n + 5) then drop small terms O(n**2)</w:t>
+      </w:r>
+    </w:p>
+    <w:p>
+      <w:pPr>
+        <w:pStyle w:val="ListParagraph"/>
+        <w:numPr>
+          <w:ilvl w:val="0"/>
+          <w:numId w:val="2"/>
+        </w:numPr>
+      </w:pPr>
+      <w:r>
+        <w:t xml:space="preserve">in an interview situation you would give simplified O notation so </w:t>
+      </w:r>
+      <w:proofErr w:type="spellStart"/>
+      <w:r>
+        <w:t>its</w:t>
+      </w:r>
+      <w:proofErr w:type="spellEnd"/>
+      <w:r>
+        <w:t xml:space="preserve"> easy to compare your algorithm</w:t>
       </w:r>
     </w:p>
     <w:p/>
     <w:p>
       <w:pPr>
-        <w:pStyle w:val="ListParagraph"/>
-        <w:numPr>
-          <w:ilvl w:val="0"/>
-          <w:numId w:val="2"/>
-        </w:numPr>
-      </w:pPr>
-      <w:r>
-        <w:t>drop smaller terms in a sum of multiple terms:</w:t>
-      </w:r>
-    </w:p>
-    <w:p>
-      <w:r>
-        <w:t>// O(n**2 + n) -&gt; O(n**2)</w:t>
-      </w:r>
-    </w:p>
-    <w:p>
-      <w:r>
-        <w:t>// O(n + n**4 + n**2) -&gt; O(n**4)</w:t>
-      </w:r>
-    </w:p>
-    <w:p>
-      <w:r>
-        <w:t>// O(n**4 - n**3) -&gt; O(n**4)</w:t>
-      </w:r>
-    </w:p>
-    <w:p>
-      <w:pPr>
-        <w:pStyle w:val="ListParagraph"/>
-        <w:numPr>
-          <w:ilvl w:val="0"/>
-          <w:numId w:val="2"/>
-        </w:numPr>
-      </w:pPr>
-      <w:r>
-        <w:t>a combined example:</w:t>
-      </w:r>
-    </w:p>
-    <w:p>
-      <w:r>
-        <w:t xml:space="preserve">// O(4n**2 + n + 5) -&gt; drop constants O(n**2 + n + 5) </w:t>
-      </w:r>
-      <w:r>
-        <w:t xml:space="preserve">then </w:t>
-      </w:r>
-      <w:r>
-        <w:t>drop small terms O(n**2)</w:t>
-      </w:r>
-    </w:p>
-    <w:p>
-      <w:pPr>
-        <w:pStyle w:val="ListParagraph"/>
-        <w:numPr>
-          <w:ilvl w:val="0"/>
-          <w:numId w:val="2"/>
-        </w:numPr>
-      </w:pPr>
-      <w:r>
-        <w:t>in an interview situation you would give simplified O notation so its easy to compare your algorithm</w:t>
+        <w:pStyle w:val="Heading2"/>
+      </w:pPr>
+      <w:r>
+        <w:t>Big-O classifications</w:t>
+      </w:r>
+    </w:p>
+    <w:p>
+      <w:r>
+        <w:t>// worse = more memory/time</w:t>
       </w:r>
     </w:p>
     <w:p/>
     <w:p>
-      <w:pPr>
-        <w:pStyle w:val="Heading2"/>
-      </w:pPr>
-      <w:r>
-        <w:t xml:space="preserve">Big-O </w:t>
-      </w:r>
-      <w:r>
-        <w:t>classifications</w:t>
-      </w:r>
-    </w:p>
-    <w:p>
-      <w:r>
-        <w:t>// worse = more memory/time</w:t>
-      </w:r>
-    </w:p>
-    <w:p/>
-    <w:p>
-      <w:r>
-        <w:t>// O(n!) -&gt; 8! = 8*7*6*5..*1 = 40320 = factorial</w:t>
+      <w:r>
+        <w:t>// O(n!) -&gt; 8! = 8*7*6*</w:t>
+      </w:r>
+      <w:proofErr w:type="gramStart"/>
+      <w:r>
+        <w:t>5..</w:t>
+      </w:r>
+      <w:proofErr w:type="gramEnd"/>
+      <w:r>
+        <w:t>*1 = 40320 = factorial</w:t>
       </w:r>
     </w:p>
     <w:p>
@@ -258,7 +287,15 @@
     </w:p>
     <w:p>
       <w:r>
-        <w:t>// O(log(n)) -&gt; 2**5 =32 -&gt; log_base_2(32)=5 (you have to divide 32 by 2 , 5 times to get to 1) = logarithmic</w:t>
+        <w:t>// O(log(n)) -&gt; 2**5 =32 -&gt; log_base_2(</w:t>
+      </w:r>
+      <w:proofErr w:type="gramStart"/>
+      <w:r>
+        <w:t>32)=</w:t>
+      </w:r>
+      <w:proofErr w:type="gramEnd"/>
+      <w:r>
+        <w:t>5 (you have to divide 32 by 2 , 5 times to get to 1) = logarithmic</w:t>
       </w:r>
       <w:r>
         <w:t xml:space="preserve"> (logarithmic is the opposite of exponential)</w:t>
@@ -266,7 +303,15 @@
     </w:p>
     <w:p>
       <w:r>
-        <w:t>// O(1) = constant -&gt; performance does not scale with the input size</w:t>
+        <w:t xml:space="preserve">// </w:t>
+      </w:r>
+      <w:proofErr w:type="gramStart"/>
+      <w:r>
+        <w:t>O(</w:t>
+      </w:r>
+      <w:proofErr w:type="gramEnd"/>
+      <w:r>
+        <w:t>1) = constant -&gt; performance does not scale with the input size</w:t>
       </w:r>
     </w:p>
     <w:p/>
@@ -333,7 +378,23 @@
     <w:p/>
     <w:p>
       <w:r>
-        <w:t>// O(2**n + n**10) -&gt; O(2**n) = here you drop the smaller term and keep the larger term = expontential is worse than polynomial so you keep exponential and drop polynomial</w:t>
+        <w:t xml:space="preserve">// </w:t>
+      </w:r>
+      <w:proofErr w:type="gramStart"/>
+      <w:r>
+        <w:t>O(</w:t>
+      </w:r>
+      <w:proofErr w:type="gramEnd"/>
+      <w:r>
+        <w:t xml:space="preserve">2**n + n**10) -&gt; O(2**n) = here you drop the smaller term and keep the larger term = </w:t>
+      </w:r>
+      <w:proofErr w:type="spellStart"/>
+      <w:r>
+        <w:t>expontential</w:t>
+      </w:r>
+      <w:proofErr w:type="spellEnd"/>
+      <w:r>
+        <w:t xml:space="preserve"> is worse than polynomial so you keep exponential and drop polynomial</w:t>
       </w:r>
     </w:p>
     <w:p/>
@@ -354,10 +415,7 @@
         </w:numPr>
       </w:pPr>
       <w:r>
-        <w:t xml:space="preserve">we are </w:t>
-      </w:r>
-      <w:r>
-        <w:t>estimating how many operations an algorithm does relative to input size</w:t>
+        <w:t>we are estimating how many operations an algorithm does relative to input size</w:t>
       </w:r>
     </w:p>
     <w:p/>
@@ -369,7 +427,15 @@
         <w:t>Constant time examples</w:t>
       </w:r>
       <w:r>
-        <w:t xml:space="preserve"> O(1)</w:t>
+        <w:t xml:space="preserve"> </w:t>
+      </w:r>
+      <w:proofErr w:type="gramStart"/>
+      <w:r>
+        <w:t>O(</w:t>
+      </w:r>
+      <w:proofErr w:type="gramEnd"/>
+      <w:r>
+        <w:t>1)</w:t>
       </w:r>
     </w:p>
     <w:p>
@@ -381,10 +447,7 @@
         </w:numPr>
       </w:pPr>
       <w:r>
-        <w:t>initializing a value</w:t>
-      </w:r>
-      <w:r>
-        <w:t>:</w:t>
+        <w:t>initializing a value:</w:t>
       </w:r>
     </w:p>
     <w:p>
@@ -396,18 +459,36 @@
         </w:numPr>
       </w:pPr>
       <w:r>
-        <w:t>Mathematic operations (number or boolean operations):</w:t>
-      </w:r>
-    </w:p>
-    <w:p>
+        <w:t xml:space="preserve">Mathematic operations (number or </w:t>
+      </w:r>
+      <w:proofErr w:type="spellStart"/>
+      <w:r>
+        <w:t>boolean</w:t>
+      </w:r>
+      <w:proofErr w:type="spellEnd"/>
+      <w:r>
+        <w:t xml:space="preserve"> operations):</w:t>
+      </w:r>
+    </w:p>
+    <w:p>
+      <w:proofErr w:type="spellStart"/>
       <w:r>
         <w:lastRenderedPageBreak/>
-        <w:t>Const a = 4</w:t>
-      </w:r>
-    </w:p>
-    <w:p>
-      <w:r>
-        <w:t>Const sum = a + 10</w:t>
+        <w:t>Const</w:t>
+      </w:r>
+      <w:proofErr w:type="spellEnd"/>
+      <w:r>
+        <w:t xml:space="preserve"> a = 4</w:t>
+      </w:r>
+    </w:p>
+    <w:p>
+      <w:proofErr w:type="spellStart"/>
+      <w:r>
+        <w:t>Const</w:t>
+      </w:r>
+      <w:proofErr w:type="spellEnd"/>
+      <w:r>
+        <w:t xml:space="preserve"> sum = a + 10</w:t>
       </w:r>
     </w:p>
     <w:p>
@@ -428,13 +509,26 @@
       </w:r>
     </w:p>
     <w:p>
-      <w:r>
-        <w:t>Const str = ‘hello’</w:t>
-      </w:r>
-    </w:p>
-    <w:p>
-      <w:r>
-        <w:t>Console.log(str[1])</w:t>
+      <w:proofErr w:type="spellStart"/>
+      <w:r>
+        <w:t>Const</w:t>
+      </w:r>
+      <w:proofErr w:type="spellEnd"/>
+      <w:r>
+        <w:t xml:space="preserve"> str = ‘hello’</w:t>
+      </w:r>
+    </w:p>
+    <w:p>
+      <w:r>
+        <w:t>Console.log(</w:t>
+      </w:r>
+      <w:proofErr w:type="gramStart"/>
+      <w:r>
+        <w:t>str[</w:t>
+      </w:r>
+      <w:proofErr w:type="gramEnd"/>
+      <w:r>
+        <w:t>1])</w:t>
       </w:r>
     </w:p>
     <w:p>
@@ -450,13 +544,23 @@
       </w:r>
     </w:p>
     <w:p>
-      <w:r>
-        <w:t>Const stuff = {a:1, b:2, c:3}</w:t>
-      </w:r>
-    </w:p>
-    <w:p>
-      <w:r>
-        <w:t>Console.log(‘b’ in stuff)</w:t>
+      <w:proofErr w:type="spellStart"/>
+      <w:r>
+        <w:t>Const</w:t>
+      </w:r>
+      <w:proofErr w:type="spellEnd"/>
+      <w:r>
+        <w:t xml:space="preserve"> stuff = {a:1, b:2, c:3}</w:t>
+      </w:r>
+    </w:p>
+    <w:p>
+      <w:proofErr w:type="gramStart"/>
+      <w:r>
+        <w:t>Console.log(</w:t>
+      </w:r>
+      <w:proofErr w:type="gramEnd"/>
+      <w:r>
+        <w:t>‘b’ in stuff)</w:t>
       </w:r>
     </w:p>
     <w:p/>
@@ -481,13 +585,36 @@
       </w:r>
     </w:p>
     <w:p>
-      <w:r>
-        <w:t>Const colors = [‘red’, ‘blue’, ‘green’, ‘yellow’, ‘purple’]</w:t>
-      </w:r>
-    </w:p>
-    <w:p>
-      <w:r>
-        <w:t>Console.log(colors.includes(‘green’)</w:t>
+      <w:proofErr w:type="spellStart"/>
+      <w:r>
+        <w:t>Const</w:t>
+      </w:r>
+      <w:proofErr w:type="spellEnd"/>
+      <w:r>
+        <w:t xml:space="preserve"> </w:t>
+      </w:r>
+      <w:proofErr w:type="spellStart"/>
+      <w:r>
+        <w:t>colors</w:t>
+      </w:r>
+      <w:proofErr w:type="spellEnd"/>
+      <w:r>
+        <w:t xml:space="preserve"> = [‘red’, ‘blue’, ‘green’, ‘yellow’, ‘purple’]</w:t>
+      </w:r>
+    </w:p>
+    <w:p>
+      <w:r>
+        <w:t>Console.log(</w:t>
+      </w:r>
+      <w:proofErr w:type="spellStart"/>
+      <w:proofErr w:type="gramStart"/>
+      <w:r>
+        <w:t>colors.includes</w:t>
+      </w:r>
+      <w:proofErr w:type="spellEnd"/>
+      <w:proofErr w:type="gramEnd"/>
+      <w:r>
+        <w:t>(‘green’)</w:t>
       </w:r>
     </w:p>
     <w:p>
@@ -509,8 +636,13 @@
       </w:r>
     </w:p>
     <w:p>
-      <w:r>
-        <w:t>Const array = [1,2,3,4,5,6,7]</w:t>
+      <w:proofErr w:type="spellStart"/>
+      <w:r>
+        <w:t>Const</w:t>
+      </w:r>
+      <w:proofErr w:type="spellEnd"/>
+      <w:r>
+        <w:t xml:space="preserve"> array = [1,2,3,4,5,6,7]</w:t>
       </w:r>
     </w:p>
     <w:p>
@@ -520,12 +652,46 @@
     </w:p>
     <w:p>
       <w:r>
-        <w:t>For (let i=0; I &lt; array.length; i++) {</w:t>
-      </w:r>
-    </w:p>
-    <w:p>
-      <w:r>
-        <w:t>Sum += array[i]</w:t>
+        <w:t xml:space="preserve">For (let </w:t>
+      </w:r>
+      <w:proofErr w:type="spellStart"/>
+      <w:r>
+        <w:t>i</w:t>
+      </w:r>
+      <w:proofErr w:type="spellEnd"/>
+      <w:r>
+        <w:t xml:space="preserve">=0; I &lt; </w:t>
+      </w:r>
+      <w:proofErr w:type="spellStart"/>
+      <w:proofErr w:type="gramStart"/>
+      <w:r>
+        <w:t>array.length</w:t>
+      </w:r>
+      <w:proofErr w:type="spellEnd"/>
+      <w:proofErr w:type="gramEnd"/>
+      <w:r>
+        <w:t xml:space="preserve">; </w:t>
+      </w:r>
+      <w:proofErr w:type="spellStart"/>
+      <w:r>
+        <w:t>i</w:t>
+      </w:r>
+      <w:proofErr w:type="spellEnd"/>
+      <w:r>
+        <w:t>++) {</w:t>
+      </w:r>
+    </w:p>
+    <w:p>
+      <w:r>
+        <w:t>Sum += array[</w:t>
+      </w:r>
+      <w:proofErr w:type="spellStart"/>
+      <w:r>
+        <w:t>i</w:t>
+      </w:r>
+      <w:proofErr w:type="spellEnd"/>
+      <w:r>
+        <w:t>]</w:t>
       </w:r>
     </w:p>
     <w:p>
@@ -551,13 +717,28 @@
       </w:r>
     </w:p>
     <w:p>
-      <w:r>
-        <w:t>Const sentence = ‘hello world, how are you?’</w:t>
-      </w:r>
-    </w:p>
-    <w:p>
-      <w:r>
-        <w:t>Console.log(sentence.split(‘ ‘)</w:t>
+      <w:proofErr w:type="spellStart"/>
+      <w:r>
+        <w:t>Const</w:t>
+      </w:r>
+      <w:proofErr w:type="spellEnd"/>
+      <w:r>
+        <w:t xml:space="preserve"> sentence = ‘hello world, how are you?’</w:t>
+      </w:r>
+    </w:p>
+    <w:p>
+      <w:proofErr w:type="gramStart"/>
+      <w:r>
+        <w:t>Console.log(</w:t>
+      </w:r>
+      <w:proofErr w:type="spellStart"/>
+      <w:proofErr w:type="gramEnd"/>
+      <w:r>
+        <w:t>sentence.split</w:t>
+      </w:r>
+      <w:proofErr w:type="spellEnd"/>
+      <w:r>
+        <w:t>(‘ ‘)</w:t>
       </w:r>
     </w:p>
     <w:p>
@@ -580,7 +761,15 @@
         <w:t xml:space="preserve"> built-in</w:t>
       </w:r>
       <w:r>
-        <w:t xml:space="preserve"> javascript methods</w:t>
+        <w:t xml:space="preserve"> </w:t>
+      </w:r>
+      <w:proofErr w:type="spellStart"/>
+      <w:r>
+        <w:t>javascript</w:t>
+      </w:r>
+      <w:proofErr w:type="spellEnd"/>
+      <w:r>
+        <w:t xml:space="preserve"> methods</w:t>
       </w:r>
     </w:p>
     <w:p>
@@ -604,24 +793,89 @@
       </w:r>
     </w:p>
     <w:p>
-      <w:r>
-        <w:t>Const letters = ‘a’, ‘b’, ‘c’, d’, ‘e’, ‘f’]</w:t>
+      <w:proofErr w:type="spellStart"/>
+      <w:r>
+        <w:t>Const</w:t>
+      </w:r>
+      <w:proofErr w:type="spellEnd"/>
+      <w:r>
+        <w:t xml:space="preserve"> letters = ‘a’, ‘b’, ‘c’, d’, ‘e’, ‘f’]</w:t>
       </w:r>
     </w:p>
     <w:p>
       <w:r>
         <w:lastRenderedPageBreak/>
-        <w:t>For (let i=0; i&lt; letters.length ; i++) {</w:t>
-      </w:r>
-    </w:p>
-    <w:p>
-      <w:r>
-        <w:t>For (let j=0; j&lt; letters.length; j++ {</w:t>
-      </w:r>
-    </w:p>
-    <w:p>
-      <w:r>
-        <w:t>Console.log(letters[i], letters[j])</w:t>
+        <w:t xml:space="preserve">For (let </w:t>
+      </w:r>
+      <w:proofErr w:type="spellStart"/>
+      <w:r>
+        <w:t>i</w:t>
+      </w:r>
+      <w:proofErr w:type="spellEnd"/>
+      <w:r>
+        <w:t xml:space="preserve">=0; </w:t>
+      </w:r>
+      <w:proofErr w:type="spellStart"/>
+      <w:r>
+        <w:t>i</w:t>
+      </w:r>
+      <w:proofErr w:type="spellEnd"/>
+      <w:r>
+        <w:t xml:space="preserve">&lt; </w:t>
+      </w:r>
+      <w:proofErr w:type="spellStart"/>
+      <w:proofErr w:type="gramStart"/>
+      <w:r>
+        <w:t>letters.length</w:t>
+      </w:r>
+      <w:proofErr w:type="spellEnd"/>
+      <w:proofErr w:type="gramEnd"/>
+      <w:r>
+        <w:t xml:space="preserve"> ; </w:t>
+      </w:r>
+      <w:proofErr w:type="spellStart"/>
+      <w:r>
+        <w:t>i</w:t>
+      </w:r>
+      <w:proofErr w:type="spellEnd"/>
+      <w:r>
+        <w:t>++) {</w:t>
+      </w:r>
+    </w:p>
+    <w:p>
+      <w:r>
+        <w:t xml:space="preserve">For (let j=0; j&lt; </w:t>
+      </w:r>
+      <w:proofErr w:type="spellStart"/>
+      <w:proofErr w:type="gramStart"/>
+      <w:r>
+        <w:t>letters.length</w:t>
+      </w:r>
+      <w:proofErr w:type="spellEnd"/>
+      <w:proofErr w:type="gramEnd"/>
+      <w:r>
+        <w:t xml:space="preserve">; </w:t>
+      </w:r>
+      <w:proofErr w:type="spellStart"/>
+      <w:r>
+        <w:t>j++</w:t>
+      </w:r>
+      <w:proofErr w:type="spellEnd"/>
+      <w:r>
+        <w:t xml:space="preserve"> {</w:t>
+      </w:r>
+    </w:p>
+    <w:p>
+      <w:r>
+        <w:t>Console.log(letters[</w:t>
+      </w:r>
+      <w:proofErr w:type="spellStart"/>
+      <w:r>
+        <w:t>i</w:t>
+      </w:r>
+      <w:proofErr w:type="spellEnd"/>
+      <w:r>
+        <w:t>], letters[j])</w:t>
       </w:r>
     </w:p>
     <w:p>
@@ -645,13 +899,28 @@
     </w:p>
     <w:p/>
     <w:p>
-      <w:r>
-        <w:t>Const function1 = (array) =&gt; {</w:t>
-      </w:r>
-    </w:p>
-    <w:p>
-      <w:r>
-        <w:t>Return array.includes(‘potato’)</w:t>
+      <w:proofErr w:type="spellStart"/>
+      <w:r>
+        <w:t>Const</w:t>
+      </w:r>
+      <w:proofErr w:type="spellEnd"/>
+      <w:r>
+        <w:t xml:space="preserve"> function1 = (array) =&gt; {</w:t>
+      </w:r>
+    </w:p>
+    <w:p>
+      <w:r>
+        <w:t xml:space="preserve">Return </w:t>
+      </w:r>
+      <w:proofErr w:type="spellStart"/>
+      <w:proofErr w:type="gramStart"/>
+      <w:r>
+        <w:t>array.includes</w:t>
+      </w:r>
+      <w:proofErr w:type="spellEnd"/>
+      <w:proofErr w:type="gramEnd"/>
+      <w:r>
+        <w:t>(‘potato’)</w:t>
       </w:r>
     </w:p>
     <w:p>
@@ -661,8 +930,15 @@
     </w:p>
     <w:p>
       <w:r>
-        <w:t>// length of input: n = array.length</w:t>
-      </w:r>
+        <w:t xml:space="preserve">// length of input: n = </w:t>
+      </w:r>
+      <w:proofErr w:type="spellStart"/>
+      <w:proofErr w:type="gramStart"/>
+      <w:r>
+        <w:t>array.length</w:t>
+      </w:r>
+      <w:proofErr w:type="spellEnd"/>
+      <w:proofErr w:type="gramEnd"/>
     </w:p>
     <w:p>
       <w:r>
@@ -671,7 +947,15 @@
     </w:p>
     <w:p>
       <w:r>
-        <w:t>// Space: O(1)</w:t>
+        <w:t xml:space="preserve">// Space: </w:t>
+      </w:r>
+      <w:proofErr w:type="gramStart"/>
+      <w:r>
+        <w:t>O(</w:t>
+      </w:r>
+      <w:proofErr w:type="gramEnd"/>
+      <w:r>
+        <w:t>1)</w:t>
       </w:r>
     </w:p>
     <w:p>
@@ -687,18 +971,47 @@
       </w:r>
     </w:p>
     <w:p>
-      <w:r>
-        <w:t>Const function2 = (n) =&gt; {</w:t>
-      </w:r>
-    </w:p>
-    <w:p>
-      <w:r>
-        <w:t>For (let I = 0; i&lt; n/2; i++) {</w:t>
-      </w:r>
-    </w:p>
-    <w:p>
-      <w:r>
-        <w:t>Console.log(i)</w:t>
+      <w:proofErr w:type="spellStart"/>
+      <w:r>
+        <w:t>Const</w:t>
+      </w:r>
+      <w:proofErr w:type="spellEnd"/>
+      <w:r>
+        <w:t xml:space="preserve"> function2 = (n) =&gt; {</w:t>
+      </w:r>
+    </w:p>
+    <w:p>
+      <w:r>
+        <w:t xml:space="preserve">For (let I = 0; </w:t>
+      </w:r>
+      <w:proofErr w:type="spellStart"/>
+      <w:r>
+        <w:t>i</w:t>
+      </w:r>
+      <w:proofErr w:type="spellEnd"/>
+      <w:r>
+        <w:t xml:space="preserve">&lt; n/2; </w:t>
+      </w:r>
+      <w:proofErr w:type="spellStart"/>
+      <w:r>
+        <w:t>i</w:t>
+      </w:r>
+      <w:proofErr w:type="spellEnd"/>
+      <w:r>
+        <w:t>++) {</w:t>
+      </w:r>
+    </w:p>
+    <w:p>
+      <w:r>
+        <w:t>Console.log(</w:t>
+      </w:r>
+      <w:proofErr w:type="spellStart"/>
+      <w:r>
+        <w:t>i</w:t>
+      </w:r>
+      <w:proofErr w:type="spellEnd"/>
+      <w:r>
+        <w:t>)</w:t>
       </w:r>
     </w:p>
     <w:p>
@@ -713,7 +1026,15 @@
     </w:p>
     <w:p>
       <w:r>
-        <w:t>// space: O(1)</w:t>
+        <w:t xml:space="preserve">// space: </w:t>
+      </w:r>
+      <w:proofErr w:type="gramStart"/>
+      <w:r>
+        <w:t>O(</w:t>
+      </w:r>
+      <w:proofErr w:type="gramEnd"/>
+      <w:r>
+        <w:t>1)</w:t>
       </w:r>
     </w:p>
     <w:p>
@@ -729,28 +1050,91 @@
       </w:r>
     </w:p>
     <w:p>
-      <w:r>
-        <w:t>Const function3 = (n) =&gt; {</w:t>
-      </w:r>
-    </w:p>
-    <w:p>
-      <w:r>
-        <w:t>Const nums = []</w:t>
-      </w:r>
-    </w:p>
-    <w:p>
-      <w:r>
-        <w:t>For (let i=0; i&lt; n; i++) {</w:t>
-      </w:r>
-    </w:p>
-    <w:p>
-      <w:r>
-        <w:t>Nums.push(i)}</w:t>
-      </w:r>
-    </w:p>
-    <w:p>
-      <w:r>
-        <w:t>Return nums;</w:t>
+      <w:proofErr w:type="spellStart"/>
+      <w:r>
+        <w:t>Const</w:t>
+      </w:r>
+      <w:proofErr w:type="spellEnd"/>
+      <w:r>
+        <w:t xml:space="preserve"> function3 = (n) =&gt; {</w:t>
+      </w:r>
+    </w:p>
+    <w:p>
+      <w:proofErr w:type="spellStart"/>
+      <w:r>
+        <w:t>Const</w:t>
+      </w:r>
+      <w:proofErr w:type="spellEnd"/>
+      <w:r>
+        <w:t xml:space="preserve"> </w:t>
+      </w:r>
+      <w:proofErr w:type="spellStart"/>
+      <w:r>
+        <w:t>nums</w:t>
+      </w:r>
+      <w:proofErr w:type="spellEnd"/>
+      <w:r>
+        <w:t xml:space="preserve"> = []</w:t>
+      </w:r>
+    </w:p>
+    <w:p>
+      <w:r>
+        <w:t xml:space="preserve">For (let </w:t>
+      </w:r>
+      <w:proofErr w:type="spellStart"/>
+      <w:r>
+        <w:t>i</w:t>
+      </w:r>
+      <w:proofErr w:type="spellEnd"/>
+      <w:r>
+        <w:t xml:space="preserve">=0; </w:t>
+      </w:r>
+      <w:proofErr w:type="spellStart"/>
+      <w:r>
+        <w:t>i</w:t>
+      </w:r>
+      <w:proofErr w:type="spellEnd"/>
+      <w:r>
+        <w:t xml:space="preserve">&lt; n; </w:t>
+      </w:r>
+      <w:proofErr w:type="spellStart"/>
+      <w:r>
+        <w:t>i</w:t>
+      </w:r>
+      <w:proofErr w:type="spellEnd"/>
+      <w:r>
+        <w:t>++) {</w:t>
+      </w:r>
+    </w:p>
+    <w:p>
+      <w:proofErr w:type="spellStart"/>
+      <w:r>
+        <w:t>Nums.push</w:t>
+      </w:r>
+      <w:proofErr w:type="spellEnd"/>
+      <w:r>
+        <w:t>(</w:t>
+      </w:r>
+      <w:proofErr w:type="spellStart"/>
+      <w:r>
+        <w:t>i</w:t>
+      </w:r>
+      <w:proofErr w:type="spellEnd"/>
+      <w:r>
+        <w:t>)}</w:t>
+      </w:r>
+    </w:p>
+    <w:p>
+      <w:r>
+        <w:t xml:space="preserve">Return </w:t>
+      </w:r>
+      <w:proofErr w:type="spellStart"/>
+      <w:r>
+        <w:t>nums</w:t>
+      </w:r>
+      <w:proofErr w:type="spellEnd"/>
+      <w:r>
+        <w:t>;</w:t>
       </w:r>
     </w:p>
     <w:p>
@@ -765,7 +1149,15 @@
     </w:p>
     <w:p>
       <w:r>
-        <w:t>// time: O(n) -&gt; for loop is O(n) and push method is O(1)</w:t>
+        <w:t xml:space="preserve">// time: O(n) -&gt; for loop is O(n) and push method is </w:t>
+      </w:r>
+      <w:proofErr w:type="gramStart"/>
+      <w:r>
+        <w:t>O(</w:t>
+      </w:r>
+      <w:proofErr w:type="gramEnd"/>
+      <w:r>
+        <w:t>1)</w:t>
       </w:r>
     </w:p>
     <w:p>
@@ -778,28 +1170,91 @@
     </w:p>
     <w:p/>
     <w:p>
-      <w:r>
-        <w:t>Const function4 = (n) =&gt; {</w:t>
-      </w:r>
-    </w:p>
-    <w:p>
-      <w:r>
-        <w:t>Const nums = []</w:t>
-      </w:r>
-    </w:p>
-    <w:p>
-      <w:r>
-        <w:t>For (let i=0; i&lt; n: i++) {</w:t>
-      </w:r>
-    </w:p>
-    <w:p>
-      <w:r>
-        <w:t>Nums.unshift(i);}</w:t>
-      </w:r>
-    </w:p>
-    <w:p>
-      <w:r>
-        <w:t>Return nums}</w:t>
+      <w:proofErr w:type="spellStart"/>
+      <w:r>
+        <w:t>Const</w:t>
+      </w:r>
+      <w:proofErr w:type="spellEnd"/>
+      <w:r>
+        <w:t xml:space="preserve"> function4 = (n) =&gt; {</w:t>
+      </w:r>
+    </w:p>
+    <w:p>
+      <w:proofErr w:type="spellStart"/>
+      <w:r>
+        <w:t>Const</w:t>
+      </w:r>
+      <w:proofErr w:type="spellEnd"/>
+      <w:r>
+        <w:t xml:space="preserve"> </w:t>
+      </w:r>
+      <w:proofErr w:type="spellStart"/>
+      <w:r>
+        <w:t>nums</w:t>
+      </w:r>
+      <w:proofErr w:type="spellEnd"/>
+      <w:r>
+        <w:t xml:space="preserve"> = []</w:t>
+      </w:r>
+    </w:p>
+    <w:p>
+      <w:r>
+        <w:t xml:space="preserve">For (let </w:t>
+      </w:r>
+      <w:proofErr w:type="spellStart"/>
+      <w:r>
+        <w:t>i</w:t>
+      </w:r>
+      <w:proofErr w:type="spellEnd"/>
+      <w:r>
+        <w:t xml:space="preserve">=0; </w:t>
+      </w:r>
+      <w:proofErr w:type="spellStart"/>
+      <w:r>
+        <w:t>i</w:t>
+      </w:r>
+      <w:proofErr w:type="spellEnd"/>
+      <w:r>
+        <w:t xml:space="preserve">&lt; n: </w:t>
+      </w:r>
+      <w:proofErr w:type="spellStart"/>
+      <w:r>
+        <w:t>i</w:t>
+      </w:r>
+      <w:proofErr w:type="spellEnd"/>
+      <w:r>
+        <w:t>++) {</w:t>
+      </w:r>
+    </w:p>
+    <w:p>
+      <w:proofErr w:type="spellStart"/>
+      <w:r>
+        <w:t>Nums.unshift</w:t>
+      </w:r>
+      <w:proofErr w:type="spellEnd"/>
+      <w:r>
+        <w:t>(</w:t>
+      </w:r>
+      <w:proofErr w:type="spellStart"/>
+      <w:r>
+        <w:t>i</w:t>
+      </w:r>
+      <w:proofErr w:type="spellEnd"/>
+      <w:r>
+        <w:t>);}</w:t>
+      </w:r>
+    </w:p>
+    <w:p>
+      <w:r>
+        <w:t xml:space="preserve">Return </w:t>
+      </w:r>
+      <w:proofErr w:type="spellStart"/>
+      <w:r>
+        <w:t>nums</w:t>
+      </w:r>
+      <w:proofErr w:type="spellEnd"/>
+      <w:r>
+        <w:t>}</w:t>
       </w:r>
     </w:p>
     <w:p>
@@ -819,11 +1274,981 @@
         <w:t>O(n)</w:t>
       </w:r>
       <w:r>
-        <w:t>, unshift method pushes new value to the front of array and reindexes every value in the array, so it is O(n) -&gt; together they are O(n * n) -&gt; O(n**2)</w:t>
+        <w:t xml:space="preserve">, unshift method pushes new value to the front of array and reindexes every value in the array, so it is O(n) -&gt; together they are </w:t>
+      </w:r>
+      <w:proofErr w:type="gramStart"/>
+      <w:r>
+        <w:t>O(</w:t>
+      </w:r>
+      <w:proofErr w:type="gramEnd"/>
+      <w:r>
+        <w:t>n * n) -&gt; O(n**2)</w:t>
       </w:r>
     </w:p>
     <w:p/>
+    <w:p>
+      <w:pPr>
+        <w:pStyle w:val="Heading1"/>
+      </w:pPr>
+      <w:r>
+        <w:t>Recursion</w:t>
+      </w:r>
+    </w:p>
+    <w:p>
+      <w:pPr>
+        <w:pStyle w:val="Heading2"/>
+      </w:pPr>
+      <w:r>
+        <w:t>What is a recursive function?</w:t>
+      </w:r>
+    </w:p>
+    <w:p>
+      <w:pPr>
+        <w:pStyle w:val="ListParagraph"/>
+        <w:numPr>
+          <w:ilvl w:val="0"/>
+          <w:numId w:val="2"/>
+        </w:numPr>
+      </w:pPr>
+      <w:r>
+        <w:t>A recursive function is a function that calls itself</w:t>
+      </w:r>
+    </w:p>
+    <w:p>
+      <w:pPr>
+        <w:pStyle w:val="ListParagraph"/>
+        <w:numPr>
+          <w:ilvl w:val="0"/>
+          <w:numId w:val="2"/>
+        </w:numPr>
+      </w:pPr>
+      <w:r>
+        <w:t>This is in contrast to an iterative function (that runs a for or while loop)</w:t>
+      </w:r>
+    </w:p>
+    <w:p>
+      <w:pPr>
+        <w:pStyle w:val="Heading2"/>
+      </w:pPr>
+      <w:r>
+        <w:t>Example</w:t>
+      </w:r>
+    </w:p>
+    <w:p>
+      <w:pPr>
+        <w:spacing w:after="0" w:line="240" w:lineRule="auto"/>
+        <w:contextualSpacing/>
+        <w:rPr>
+          <w:rFonts w:ascii="Courier New" w:hAnsi="Courier New" w:cs="Courier New"/>
+          <w:sz w:val="20"/>
+          <w:szCs w:val="20"/>
+          <w:highlight w:val="lightGray"/>
+        </w:rPr>
+      </w:pPr>
+      <w:r>
+        <w:rPr>
+          <w:rFonts w:ascii="Courier New" w:hAnsi="Courier New" w:cs="Courier New"/>
+          <w:sz w:val="20"/>
+          <w:szCs w:val="20"/>
+          <w:highlight w:val="lightGray"/>
+        </w:rPr>
+        <w:t>function countdown(n) {</w:t>
+      </w:r>
+    </w:p>
+    <w:p>
+      <w:pPr>
+        <w:spacing w:after="0" w:line="240" w:lineRule="auto"/>
+        <w:contextualSpacing/>
+        <w:rPr>
+          <w:rFonts w:ascii="Courier New" w:hAnsi="Courier New" w:cs="Courier New"/>
+          <w:sz w:val="20"/>
+          <w:szCs w:val="20"/>
+          <w:highlight w:val="lightGray"/>
+        </w:rPr>
+      </w:pPr>
+      <w:r>
+        <w:rPr>
+          <w:rFonts w:ascii="Courier New" w:hAnsi="Courier New" w:cs="Courier New"/>
+          <w:sz w:val="20"/>
+          <w:szCs w:val="20"/>
+          <w:highlight w:val="lightGray"/>
+        </w:rPr>
+        <w:t>if (n=</w:t>
+      </w:r>
+      <w:r>
+        <w:rPr>
+          <w:rFonts w:ascii="Courier New" w:hAnsi="Courier New" w:cs="Courier New"/>
+          <w:sz w:val="20"/>
+          <w:szCs w:val="20"/>
+          <w:highlight w:val="lightGray"/>
+        </w:rPr>
+        <w:t>==</w:t>
+      </w:r>
+      <w:r>
+        <w:rPr>
+          <w:rFonts w:ascii="Courier New" w:hAnsi="Courier New" w:cs="Courier New"/>
+          <w:sz w:val="20"/>
+          <w:szCs w:val="20"/>
+          <w:highlight w:val="lightGray"/>
+        </w:rPr>
+        <w:t>0) {</w:t>
+      </w:r>
+    </w:p>
+    <w:p>
+      <w:pPr>
+        <w:spacing w:after="0" w:line="240" w:lineRule="auto"/>
+        <w:contextualSpacing/>
+        <w:rPr>
+          <w:rFonts w:ascii="Courier New" w:hAnsi="Courier New" w:cs="Courier New"/>
+          <w:sz w:val="20"/>
+          <w:szCs w:val="20"/>
+          <w:highlight w:val="lightGray"/>
+        </w:rPr>
+      </w:pPr>
+      <w:r>
+        <w:rPr>
+          <w:rFonts w:ascii="Courier New" w:hAnsi="Courier New" w:cs="Courier New"/>
+          <w:sz w:val="20"/>
+          <w:szCs w:val="20"/>
+          <w:highlight w:val="lightGray"/>
+        </w:rPr>
+        <w:t>return}</w:t>
+      </w:r>
+    </w:p>
+    <w:p>
+      <w:pPr>
+        <w:spacing w:after="0" w:line="240" w:lineRule="auto"/>
+        <w:contextualSpacing/>
+        <w:rPr>
+          <w:rFonts w:ascii="Courier New" w:hAnsi="Courier New" w:cs="Courier New"/>
+          <w:sz w:val="20"/>
+          <w:szCs w:val="20"/>
+          <w:highlight w:val="lightGray"/>
+        </w:rPr>
+      </w:pPr>
+      <w:r>
+        <w:rPr>
+          <w:rFonts w:ascii="Courier New" w:hAnsi="Courier New" w:cs="Courier New"/>
+          <w:sz w:val="20"/>
+          <w:szCs w:val="20"/>
+          <w:highlight w:val="lightGray"/>
+        </w:rPr>
+        <w:t>console.log(n)</w:t>
+      </w:r>
+    </w:p>
+    <w:p>
+      <w:pPr>
+        <w:spacing w:after="0" w:line="240" w:lineRule="auto"/>
+        <w:contextualSpacing/>
+        <w:rPr>
+          <w:rFonts w:ascii="Courier New" w:hAnsi="Courier New" w:cs="Courier New"/>
+          <w:sz w:val="20"/>
+          <w:szCs w:val="20"/>
+          <w:highlight w:val="yellow"/>
+        </w:rPr>
+      </w:pPr>
+      <w:r>
+        <w:rPr>
+          <w:rFonts w:ascii="Courier New" w:hAnsi="Courier New" w:cs="Courier New"/>
+          <w:sz w:val="20"/>
+          <w:szCs w:val="20"/>
+          <w:highlight w:val="lightGray"/>
+        </w:rPr>
+        <w:t>countdown (n-1)</w:t>
+      </w:r>
+      <w:r>
+        <w:rPr>
+          <w:rFonts w:ascii="Courier New" w:hAnsi="Courier New" w:cs="Courier New"/>
+          <w:sz w:val="20"/>
+          <w:szCs w:val="20"/>
+          <w:highlight w:val="lightGray"/>
+        </w:rPr>
+        <w:t xml:space="preserve">; // </w:t>
+      </w:r>
+      <w:r>
+        <w:rPr>
+          <w:rFonts w:ascii="Courier New" w:hAnsi="Courier New" w:cs="Courier New"/>
+          <w:sz w:val="20"/>
+          <w:szCs w:val="20"/>
+          <w:highlight w:val="yellow"/>
+        </w:rPr>
+        <w:t>recursive call needs to bring us closer to the base case</w:t>
+      </w:r>
+    </w:p>
+    <w:p>
+      <w:pPr>
+        <w:spacing w:after="0" w:line="240" w:lineRule="auto"/>
+        <w:contextualSpacing/>
+        <w:rPr>
+          <w:rFonts w:ascii="Courier New" w:hAnsi="Courier New" w:cs="Courier New"/>
+          <w:sz w:val="20"/>
+          <w:szCs w:val="20"/>
+        </w:rPr>
+      </w:pPr>
+      <w:r>
+        <w:rPr>
+          <w:rFonts w:ascii="Courier New" w:hAnsi="Courier New" w:cs="Courier New"/>
+          <w:sz w:val="20"/>
+          <w:szCs w:val="20"/>
+          <w:highlight w:val="lightGray"/>
+        </w:rPr>
+        <w:t>}</w:t>
+      </w:r>
+    </w:p>
+    <w:p>
+      <w:pPr>
+        <w:pStyle w:val="ListParagraph"/>
+        <w:numPr>
+          <w:ilvl w:val="0"/>
+          <w:numId w:val="2"/>
+        </w:numPr>
+      </w:pPr>
+      <w:r>
+        <w:t>Base case: n=</w:t>
+      </w:r>
+      <w:proofErr w:type="gramStart"/>
+      <w:r>
+        <w:t>0 ;</w:t>
+      </w:r>
+      <w:proofErr w:type="gramEnd"/>
+      <w:r>
+        <w:t xml:space="preserve"> recursive calls stop and function returns when n=0</w:t>
+      </w:r>
+    </w:p>
+    <w:p>
+      <w:pPr>
+        <w:pStyle w:val="ListParagraph"/>
+        <w:numPr>
+          <w:ilvl w:val="0"/>
+          <w:numId w:val="2"/>
+        </w:numPr>
+      </w:pPr>
+      <w:r>
+        <w:t xml:space="preserve">Recursive </w:t>
+      </w:r>
+      <w:r>
+        <w:t>step</w:t>
+      </w:r>
+      <w:r>
+        <w:t xml:space="preserve">: </w:t>
+      </w:r>
+      <w:r>
+        <w:t>console.log(n); countdown(</w:t>
+      </w:r>
+      <w:r>
+        <w:t>n-1</w:t>
+      </w:r>
+      <w:r>
+        <w:t>);</w:t>
+      </w:r>
+    </w:p>
+    <w:p>
+      <w:pPr>
+        <w:pStyle w:val="ListParagraph"/>
+        <w:numPr>
+          <w:ilvl w:val="0"/>
+          <w:numId w:val="2"/>
+        </w:numPr>
+      </w:pPr>
+      <w:r>
+        <w:t xml:space="preserve">Ensure that you can hit the base case, otherwise you will get infinite recursion and </w:t>
+      </w:r>
+      <w:r>
+        <w:t xml:space="preserve">max </w:t>
+      </w:r>
+      <w:r>
+        <w:t>call stack size will be exceeded</w:t>
+      </w:r>
+      <w:r>
+        <w:t xml:space="preserve"> (program will crash as you will run out of memory)</w:t>
+      </w:r>
+    </w:p>
+    <w:p>
+      <w:pPr>
+        <w:pStyle w:val="Heading2"/>
+      </w:pPr>
+      <w:r>
+        <w:t>What if we move console.log(n) after recursive call?</w:t>
+      </w:r>
+    </w:p>
     <w:p/>
+    <w:p>
+      <w:pPr>
+        <w:spacing w:after="0" w:line="240" w:lineRule="auto"/>
+        <w:contextualSpacing/>
+        <w:rPr>
+          <w:rFonts w:ascii="Courier New" w:hAnsi="Courier New" w:cs="Courier New"/>
+          <w:sz w:val="20"/>
+          <w:szCs w:val="20"/>
+          <w:highlight w:val="lightGray"/>
+        </w:rPr>
+      </w:pPr>
+      <w:r>
+        <w:rPr>
+          <w:rFonts w:ascii="Courier New" w:hAnsi="Courier New" w:cs="Courier New"/>
+          <w:sz w:val="20"/>
+          <w:szCs w:val="20"/>
+          <w:highlight w:val="lightGray"/>
+        </w:rPr>
+        <w:t>f</w:t>
+      </w:r>
+      <w:r>
+        <w:rPr>
+          <w:rFonts w:ascii="Courier New" w:hAnsi="Courier New" w:cs="Courier New"/>
+          <w:sz w:val="20"/>
+          <w:szCs w:val="20"/>
+          <w:highlight w:val="lightGray"/>
+        </w:rPr>
+        <w:t>unction countdown(n) {</w:t>
+      </w:r>
+    </w:p>
+    <w:p>
+      <w:pPr>
+        <w:spacing w:after="0" w:line="240" w:lineRule="auto"/>
+        <w:contextualSpacing/>
+        <w:rPr>
+          <w:rFonts w:ascii="Courier New" w:hAnsi="Courier New" w:cs="Courier New"/>
+          <w:sz w:val="20"/>
+          <w:szCs w:val="20"/>
+          <w:highlight w:val="lightGray"/>
+        </w:rPr>
+      </w:pPr>
+      <w:r>
+        <w:rPr>
+          <w:rFonts w:ascii="Courier New" w:hAnsi="Courier New" w:cs="Courier New"/>
+          <w:sz w:val="20"/>
+          <w:szCs w:val="20"/>
+          <w:highlight w:val="lightGray"/>
+        </w:rPr>
+        <w:t>i</w:t>
+      </w:r>
+      <w:r>
+        <w:rPr>
+          <w:rFonts w:ascii="Courier New" w:hAnsi="Courier New" w:cs="Courier New"/>
+          <w:sz w:val="20"/>
+          <w:szCs w:val="20"/>
+          <w:highlight w:val="lightGray"/>
+        </w:rPr>
+        <w:t>f (n===</w:t>
+      </w:r>
+      <w:proofErr w:type="gramStart"/>
+      <w:r>
+        <w:rPr>
+          <w:rFonts w:ascii="Courier New" w:hAnsi="Courier New" w:cs="Courier New"/>
+          <w:sz w:val="20"/>
+          <w:szCs w:val="20"/>
+          <w:highlight w:val="lightGray"/>
+        </w:rPr>
+        <w:t>0){</w:t>
+      </w:r>
+      <w:proofErr w:type="gramEnd"/>
+    </w:p>
+    <w:p>
+      <w:pPr>
+        <w:spacing w:after="0" w:line="240" w:lineRule="auto"/>
+        <w:contextualSpacing/>
+        <w:rPr>
+          <w:rFonts w:ascii="Courier New" w:hAnsi="Courier New" w:cs="Courier New"/>
+          <w:sz w:val="20"/>
+          <w:szCs w:val="20"/>
+          <w:highlight w:val="lightGray"/>
+        </w:rPr>
+      </w:pPr>
+      <w:r>
+        <w:rPr>
+          <w:rFonts w:ascii="Courier New" w:hAnsi="Courier New" w:cs="Courier New"/>
+          <w:sz w:val="20"/>
+          <w:szCs w:val="20"/>
+          <w:highlight w:val="lightGray"/>
+        </w:rPr>
+        <w:t>r</w:t>
+      </w:r>
+      <w:r>
+        <w:rPr>
+          <w:rFonts w:ascii="Courier New" w:hAnsi="Courier New" w:cs="Courier New"/>
+          <w:sz w:val="20"/>
+          <w:szCs w:val="20"/>
+          <w:highlight w:val="lightGray"/>
+        </w:rPr>
+        <w:t>eturn;</w:t>
+      </w:r>
+    </w:p>
+    <w:p>
+      <w:pPr>
+        <w:spacing w:after="0" w:line="240" w:lineRule="auto"/>
+        <w:contextualSpacing/>
+        <w:rPr>
+          <w:rFonts w:ascii="Courier New" w:hAnsi="Courier New" w:cs="Courier New"/>
+          <w:sz w:val="20"/>
+          <w:szCs w:val="20"/>
+          <w:highlight w:val="lightGray"/>
+        </w:rPr>
+      </w:pPr>
+      <w:r>
+        <w:rPr>
+          <w:rFonts w:ascii="Courier New" w:hAnsi="Courier New" w:cs="Courier New"/>
+          <w:sz w:val="20"/>
+          <w:szCs w:val="20"/>
+          <w:highlight w:val="lightGray"/>
+        </w:rPr>
+        <w:t>}</w:t>
+      </w:r>
+    </w:p>
+    <w:p>
+      <w:pPr>
+        <w:spacing w:after="0" w:line="240" w:lineRule="auto"/>
+        <w:contextualSpacing/>
+        <w:rPr>
+          <w:rFonts w:ascii="Courier New" w:hAnsi="Courier New" w:cs="Courier New"/>
+          <w:sz w:val="20"/>
+          <w:szCs w:val="20"/>
+          <w:highlight w:val="lightGray"/>
+        </w:rPr>
+      </w:pPr>
+      <w:proofErr w:type="gramStart"/>
+      <w:r>
+        <w:rPr>
+          <w:rFonts w:ascii="Courier New" w:hAnsi="Courier New" w:cs="Courier New"/>
+          <w:sz w:val="20"/>
+          <w:szCs w:val="20"/>
+          <w:highlight w:val="lightGray"/>
+        </w:rPr>
+        <w:t>c</w:t>
+      </w:r>
+      <w:r>
+        <w:rPr>
+          <w:rFonts w:ascii="Courier New" w:hAnsi="Courier New" w:cs="Courier New"/>
+          <w:sz w:val="20"/>
+          <w:szCs w:val="20"/>
+          <w:highlight w:val="lightGray"/>
+        </w:rPr>
+        <w:t>onsole.log(</w:t>
+      </w:r>
+      <w:proofErr w:type="gramEnd"/>
+      <w:r>
+        <w:rPr>
+          <w:rFonts w:ascii="Courier New" w:hAnsi="Courier New" w:cs="Courier New"/>
+          <w:sz w:val="20"/>
+          <w:szCs w:val="20"/>
+          <w:highlight w:val="lightGray"/>
+        </w:rPr>
+        <w:t>‘entering’, n);</w:t>
+      </w:r>
+    </w:p>
+    <w:p>
+      <w:pPr>
+        <w:spacing w:after="0" w:line="240" w:lineRule="auto"/>
+        <w:contextualSpacing/>
+        <w:rPr>
+          <w:rFonts w:ascii="Courier New" w:hAnsi="Courier New" w:cs="Courier New"/>
+          <w:sz w:val="20"/>
+          <w:szCs w:val="20"/>
+          <w:highlight w:val="lightGray"/>
+        </w:rPr>
+      </w:pPr>
+      <w:r>
+        <w:rPr>
+          <w:rFonts w:ascii="Courier New" w:hAnsi="Courier New" w:cs="Courier New"/>
+          <w:sz w:val="20"/>
+          <w:szCs w:val="20"/>
+          <w:highlight w:val="lightGray"/>
+        </w:rPr>
+        <w:t>c</w:t>
+      </w:r>
+      <w:r>
+        <w:rPr>
+          <w:rFonts w:ascii="Courier New" w:hAnsi="Courier New" w:cs="Courier New"/>
+          <w:sz w:val="20"/>
+          <w:szCs w:val="20"/>
+          <w:highlight w:val="lightGray"/>
+        </w:rPr>
+        <w:t>ountdown(n-1);</w:t>
+      </w:r>
+    </w:p>
+    <w:p>
+      <w:pPr>
+        <w:spacing w:after="0" w:line="240" w:lineRule="auto"/>
+        <w:contextualSpacing/>
+        <w:rPr>
+          <w:rFonts w:ascii="Courier New" w:hAnsi="Courier New" w:cs="Courier New"/>
+          <w:sz w:val="20"/>
+          <w:szCs w:val="20"/>
+          <w:highlight w:val="lightGray"/>
+        </w:rPr>
+      </w:pPr>
+      <w:proofErr w:type="gramStart"/>
+      <w:r>
+        <w:rPr>
+          <w:rFonts w:ascii="Courier New" w:hAnsi="Courier New" w:cs="Courier New"/>
+          <w:sz w:val="20"/>
+          <w:szCs w:val="20"/>
+          <w:highlight w:val="lightGray"/>
+        </w:rPr>
+        <w:t>c</w:t>
+      </w:r>
+      <w:r>
+        <w:rPr>
+          <w:rFonts w:ascii="Courier New" w:hAnsi="Courier New" w:cs="Courier New"/>
+          <w:sz w:val="20"/>
+          <w:szCs w:val="20"/>
+          <w:highlight w:val="lightGray"/>
+        </w:rPr>
+        <w:t>onsole.log(</w:t>
+      </w:r>
+      <w:proofErr w:type="gramEnd"/>
+      <w:r>
+        <w:rPr>
+          <w:rFonts w:ascii="Courier New" w:hAnsi="Courier New" w:cs="Courier New"/>
+          <w:sz w:val="20"/>
+          <w:szCs w:val="20"/>
+          <w:highlight w:val="lightGray"/>
+        </w:rPr>
+        <w:t>‘returning from’, n);</w:t>
+      </w:r>
+    </w:p>
+    <w:p>
+      <w:pPr>
+        <w:spacing w:after="0" w:line="240" w:lineRule="auto"/>
+        <w:contextualSpacing/>
+        <w:rPr>
+          <w:rFonts w:ascii="Courier New" w:hAnsi="Courier New" w:cs="Courier New"/>
+          <w:sz w:val="20"/>
+          <w:szCs w:val="20"/>
+          <w:highlight w:val="lightGray"/>
+        </w:rPr>
+      </w:pPr>
+      <w:r>
+        <w:rPr>
+          <w:rFonts w:ascii="Courier New" w:hAnsi="Courier New" w:cs="Courier New"/>
+          <w:sz w:val="20"/>
+          <w:szCs w:val="20"/>
+          <w:highlight w:val="lightGray"/>
+        </w:rPr>
+        <w:t>}</w:t>
+      </w:r>
+    </w:p>
+    <w:p>
+      <w:pPr>
+        <w:spacing w:after="0" w:line="240" w:lineRule="auto"/>
+        <w:contextualSpacing/>
+        <w:rPr>
+          <w:rFonts w:ascii="Courier New" w:hAnsi="Courier New" w:cs="Courier New"/>
+          <w:sz w:val="20"/>
+          <w:szCs w:val="20"/>
+          <w:highlight w:val="lightGray"/>
+        </w:rPr>
+      </w:pPr>
+    </w:p>
+    <w:p>
+      <w:pPr>
+        <w:spacing w:after="0" w:line="240" w:lineRule="auto"/>
+        <w:contextualSpacing/>
+        <w:rPr>
+          <w:rFonts w:ascii="Courier New" w:hAnsi="Courier New" w:cs="Courier New"/>
+          <w:sz w:val="20"/>
+          <w:szCs w:val="20"/>
+          <w:highlight w:val="lightGray"/>
+        </w:rPr>
+      </w:pPr>
+      <w:proofErr w:type="gramStart"/>
+      <w:r>
+        <w:rPr>
+          <w:rFonts w:ascii="Courier New" w:hAnsi="Courier New" w:cs="Courier New"/>
+          <w:sz w:val="20"/>
+          <w:szCs w:val="20"/>
+          <w:highlight w:val="lightGray"/>
+        </w:rPr>
+        <w:t>c</w:t>
+      </w:r>
+      <w:r>
+        <w:rPr>
+          <w:rFonts w:ascii="Courier New" w:hAnsi="Courier New" w:cs="Courier New"/>
+          <w:sz w:val="20"/>
+          <w:szCs w:val="20"/>
+          <w:highlight w:val="lightGray"/>
+        </w:rPr>
+        <w:t>ountdown(</w:t>
+      </w:r>
+      <w:proofErr w:type="gramEnd"/>
+      <w:r>
+        <w:rPr>
+          <w:rFonts w:ascii="Courier New" w:hAnsi="Courier New" w:cs="Courier New"/>
+          <w:sz w:val="20"/>
+          <w:szCs w:val="20"/>
+          <w:highlight w:val="lightGray"/>
+        </w:rPr>
+        <w:t>2)</w:t>
+      </w:r>
+    </w:p>
+    <w:p>
+      <w:pPr>
+        <w:spacing w:after="0" w:line="240" w:lineRule="auto"/>
+        <w:contextualSpacing/>
+        <w:rPr>
+          <w:rFonts w:ascii="Courier New" w:hAnsi="Courier New" w:cs="Courier New"/>
+          <w:sz w:val="20"/>
+          <w:szCs w:val="20"/>
+          <w:highlight w:val="lightGray"/>
+        </w:rPr>
+      </w:pPr>
+      <w:r>
+        <w:rPr>
+          <w:rFonts w:ascii="Courier New" w:hAnsi="Courier New" w:cs="Courier New"/>
+          <w:sz w:val="20"/>
+          <w:szCs w:val="20"/>
+          <w:highlight w:val="lightGray"/>
+        </w:rPr>
+        <w:t>//output -&gt;</w:t>
+      </w:r>
+    </w:p>
+    <w:p>
+      <w:pPr>
+        <w:spacing w:after="0" w:line="240" w:lineRule="auto"/>
+        <w:contextualSpacing/>
+        <w:rPr>
+          <w:rFonts w:ascii="Courier New" w:hAnsi="Courier New" w:cs="Courier New"/>
+          <w:sz w:val="20"/>
+          <w:szCs w:val="20"/>
+          <w:highlight w:val="lightGray"/>
+        </w:rPr>
+      </w:pPr>
+      <w:r>
+        <w:rPr>
+          <w:rFonts w:ascii="Courier New" w:hAnsi="Courier New" w:cs="Courier New"/>
+          <w:sz w:val="20"/>
+          <w:szCs w:val="20"/>
+          <w:highlight w:val="lightGray"/>
+        </w:rPr>
+        <w:t>//entering 2</w:t>
+      </w:r>
+    </w:p>
+    <w:p>
+      <w:pPr>
+        <w:spacing w:after="0" w:line="240" w:lineRule="auto"/>
+        <w:contextualSpacing/>
+        <w:rPr>
+          <w:rFonts w:ascii="Courier New" w:hAnsi="Courier New" w:cs="Courier New"/>
+          <w:sz w:val="20"/>
+          <w:szCs w:val="20"/>
+          <w:highlight w:val="lightGray"/>
+        </w:rPr>
+      </w:pPr>
+      <w:r>
+        <w:rPr>
+          <w:rFonts w:ascii="Courier New" w:hAnsi="Courier New" w:cs="Courier New"/>
+          <w:sz w:val="20"/>
+          <w:szCs w:val="20"/>
+          <w:highlight w:val="lightGray"/>
+        </w:rPr>
+        <w:t>//entering 1</w:t>
+      </w:r>
+    </w:p>
+    <w:p>
+      <w:pPr>
+        <w:spacing w:after="0" w:line="240" w:lineRule="auto"/>
+        <w:contextualSpacing/>
+        <w:rPr>
+          <w:rFonts w:ascii="Courier New" w:hAnsi="Courier New" w:cs="Courier New"/>
+          <w:sz w:val="20"/>
+          <w:szCs w:val="20"/>
+          <w:highlight w:val="lightGray"/>
+        </w:rPr>
+      </w:pPr>
+      <w:r>
+        <w:rPr>
+          <w:rFonts w:ascii="Courier New" w:hAnsi="Courier New" w:cs="Courier New"/>
+          <w:sz w:val="20"/>
+          <w:szCs w:val="20"/>
+          <w:highlight w:val="lightGray"/>
+        </w:rPr>
+        <w:lastRenderedPageBreak/>
+        <w:t>//returning from 1</w:t>
+      </w:r>
+    </w:p>
+    <w:p>
+      <w:pPr>
+        <w:spacing w:after="0" w:line="240" w:lineRule="auto"/>
+        <w:contextualSpacing/>
+        <w:rPr>
+          <w:rFonts w:ascii="Courier New" w:hAnsi="Courier New" w:cs="Courier New"/>
+          <w:sz w:val="20"/>
+          <w:szCs w:val="20"/>
+          <w:highlight w:val="lightGray"/>
+        </w:rPr>
+      </w:pPr>
+      <w:r>
+        <w:rPr>
+          <w:rFonts w:ascii="Courier New" w:hAnsi="Courier New" w:cs="Courier New"/>
+          <w:sz w:val="20"/>
+          <w:szCs w:val="20"/>
+          <w:highlight w:val="lightGray"/>
+        </w:rPr>
+        <w:t>//returning from 2</w:t>
+      </w:r>
+    </w:p>
+    <w:p/>
+    <w:p>
+      <w:pPr>
+        <w:pStyle w:val="ListParagraph"/>
+        <w:numPr>
+          <w:ilvl w:val="0"/>
+          <w:numId w:val="2"/>
+        </w:numPr>
+      </w:pPr>
+      <w:r>
+        <w:t>Explanation:</w:t>
+      </w:r>
+    </w:p>
+    <w:p>
+      <w:pPr>
+        <w:pStyle w:val="ListParagraph"/>
+        <w:numPr>
+          <w:ilvl w:val="1"/>
+          <w:numId w:val="2"/>
+        </w:numPr>
+      </w:pPr>
+      <w:proofErr w:type="gramStart"/>
+      <w:r>
+        <w:t>Countdown(</w:t>
+      </w:r>
+      <w:proofErr w:type="gramEnd"/>
+      <w:r>
+        <w:t xml:space="preserve">2) runs: it checks the base case, n!==0 so it then runs the </w:t>
+      </w:r>
+      <w:r>
+        <w:t>console.log</w:t>
+      </w:r>
+      <w:r>
+        <w:t>(‘entering’, 2)</w:t>
+      </w:r>
+      <w:r>
+        <w:t xml:space="preserve"> </w:t>
+      </w:r>
+      <w:r>
+        <w:rPr>
+          <w:i/>
+          <w:iCs/>
+        </w:rPr>
+        <w:t>before the recursive call</w:t>
+      </w:r>
+      <w:r>
+        <w:t xml:space="preserve"> </w:t>
+      </w:r>
+      <w:r>
+        <w:t xml:space="preserve">and </w:t>
+      </w:r>
+      <w:r>
+        <w:t xml:space="preserve">will run print out 2 and then the recursive call </w:t>
+      </w:r>
+      <w:r>
+        <w:t xml:space="preserve">countdown(1) </w:t>
+      </w:r>
+      <w:r>
+        <w:t>will run</w:t>
+      </w:r>
+      <w:r>
+        <w:t>,</w:t>
+      </w:r>
+      <w:r>
+        <w:t xml:space="preserve"> </w:t>
+      </w:r>
+      <w:r>
+        <w:rPr>
+          <w:i/>
+          <w:iCs/>
+        </w:rPr>
+        <w:t>before the ‘returning from’ console.log can run</w:t>
+      </w:r>
+    </w:p>
+    <w:p>
+      <w:pPr>
+        <w:pStyle w:val="ListParagraph"/>
+        <w:numPr>
+          <w:ilvl w:val="1"/>
+          <w:numId w:val="2"/>
+        </w:numPr>
+      </w:pPr>
+      <w:r>
+        <w:t xml:space="preserve">the next </w:t>
+      </w:r>
+      <w:proofErr w:type="gramStart"/>
+      <w:r>
+        <w:t>countdown</w:t>
+      </w:r>
+      <w:r>
+        <w:t>(</w:t>
+      </w:r>
+      <w:proofErr w:type="gramEnd"/>
+      <w:r>
+        <w:t xml:space="preserve">1) </w:t>
+      </w:r>
+      <w:r>
+        <w:t>runs</w:t>
+      </w:r>
+      <w:r>
+        <w:t xml:space="preserve">; it checks the base case, then runs </w:t>
+      </w:r>
+      <w:r>
+        <w:t xml:space="preserve">console.log(‘entering’, 2) </w:t>
+      </w:r>
+      <w:r>
+        <w:t xml:space="preserve">and prints out 2, </w:t>
+      </w:r>
+      <w:r>
+        <w:rPr>
+          <w:i/>
+          <w:iCs/>
+        </w:rPr>
+        <w:t>before the recursive call</w:t>
+      </w:r>
+      <w:r>
+        <w:t xml:space="preserve"> </w:t>
+      </w:r>
+      <w:r>
+        <w:t xml:space="preserve">and then enters the </w:t>
+      </w:r>
+      <w:r>
+        <w:t xml:space="preserve">next </w:t>
+      </w:r>
+      <w:r>
+        <w:t>recursive call</w:t>
+      </w:r>
+      <w:r>
+        <w:t>: countdown(0)</w:t>
+      </w:r>
+    </w:p>
+    <w:p>
+      <w:pPr>
+        <w:pStyle w:val="ListParagraph"/>
+        <w:numPr>
+          <w:ilvl w:val="1"/>
+          <w:numId w:val="2"/>
+        </w:numPr>
+      </w:pPr>
+      <w:proofErr w:type="gramStart"/>
+      <w:r>
+        <w:t>countdown(</w:t>
+      </w:r>
+      <w:proofErr w:type="gramEnd"/>
+      <w:r>
+        <w:t xml:space="preserve">0) </w:t>
+      </w:r>
+      <w:r>
+        <w:t xml:space="preserve">checks </w:t>
+      </w:r>
+      <w:r>
+        <w:t xml:space="preserve">the base case which </w:t>
+      </w:r>
+      <w:r>
+        <w:rPr>
+          <w:i/>
+          <w:iCs/>
+        </w:rPr>
+        <w:t>returns</w:t>
+      </w:r>
+      <w:r>
+        <w:rPr>
+          <w:i/>
+          <w:iCs/>
+        </w:rPr>
+        <w:t xml:space="preserve">; as countdown(0) has completed we return back to the </w:t>
+      </w:r>
+      <w:r>
+        <w:rPr>
+          <w:i/>
+          <w:iCs/>
+        </w:rPr>
+        <w:t xml:space="preserve">first recursive call </w:t>
+      </w:r>
+      <w:r>
+        <w:rPr>
+          <w:i/>
+          <w:iCs/>
+        </w:rPr>
+        <w:t>countdown(1)</w:t>
+      </w:r>
+    </w:p>
+    <w:p>
+      <w:pPr>
+        <w:pStyle w:val="ListParagraph"/>
+        <w:numPr>
+          <w:ilvl w:val="1"/>
+          <w:numId w:val="2"/>
+        </w:numPr>
+      </w:pPr>
+      <w:proofErr w:type="gramStart"/>
+      <w:r>
+        <w:t>countdown(</w:t>
+      </w:r>
+      <w:proofErr w:type="gramEnd"/>
+      <w:r>
+        <w:t xml:space="preserve">1) can now complete and runs </w:t>
+      </w:r>
+      <w:r>
+        <w:t xml:space="preserve">the operation after the recursive call: </w:t>
+      </w:r>
+      <w:r>
+        <w:t>console.log(‘returning from’, 1) and then exits</w:t>
+      </w:r>
+    </w:p>
+    <w:p>
+      <w:pPr>
+        <w:pStyle w:val="ListParagraph"/>
+        <w:numPr>
+          <w:ilvl w:val="1"/>
+          <w:numId w:val="2"/>
+        </w:numPr>
+      </w:pPr>
+      <w:proofErr w:type="gramStart"/>
+      <w:r>
+        <w:t>countdown(</w:t>
+      </w:r>
+      <w:proofErr w:type="gramEnd"/>
+      <w:r>
+        <w:t xml:space="preserve">1) has exited i.e. </w:t>
+      </w:r>
+      <w:r>
+        <w:t xml:space="preserve">it </w:t>
+      </w:r>
+      <w:r>
+        <w:t xml:space="preserve">has </w:t>
+      </w:r>
+      <w:r>
+        <w:t>reache</w:t>
+      </w:r>
+      <w:r>
+        <w:t>d</w:t>
+      </w:r>
+      <w:r>
+        <w:t xml:space="preserve"> the end of the function</w:t>
+      </w:r>
+      <w:r>
+        <w:t xml:space="preserve"> and returns to countdown(2)</w:t>
+      </w:r>
+    </w:p>
+    <w:p>
+      <w:pPr>
+        <w:pStyle w:val="ListParagraph"/>
+        <w:numPr>
+          <w:ilvl w:val="1"/>
+          <w:numId w:val="2"/>
+        </w:numPr>
+      </w:pPr>
+      <w:proofErr w:type="gramStart"/>
+      <w:r>
+        <w:t>countdown(</w:t>
+      </w:r>
+      <w:proofErr w:type="gramEnd"/>
+      <w:r>
+        <w:t>2) now completes; it runs console.log(‘returning from’, 2), completes and exits</w:t>
+      </w:r>
+    </w:p>
+    <w:p/>
+    <w:p>
+      <w:pPr>
+        <w:pStyle w:val="ListParagraph"/>
+      </w:pPr>
+    </w:p>
     <w:p/>
     <w:p/>
     <w:p/>
@@ -978,7 +2403,7 @@
         <w:rFonts w:ascii="Calibri" w:eastAsiaTheme="minorHAnsi" w:hAnsi="Calibri" w:cs="Calibri" w:hint="default"/>
       </w:rPr>
     </w:lvl>
-    <w:lvl w:ilvl="1" w:tplc="08090003" w:tentative="1">
+    <w:lvl w:ilvl="1" w:tplc="08090003">
       <w:start w:val="1"/>
       <w:numFmt w:val="bullet"/>
       <w:lvlText w:val="o"/>

</xml_diff>